<commit_message>
Automatic Backup @ Thu Dec  6 20:10:26 CET 2018
</commit_message>
<xml_diff>
--- a/jupyter_notebook.docx
+++ b/jupyter_notebook.docx
@@ -119,14 +119,7 @@
           <w:rStyle w:val="SourceText"/>
           <w:rFonts w:ascii="Courier New" w:hAnsi="Courier New"/>
         </w:rPr>
-        <w:t xml:space="preserve">$ </w:t>
-      </w:r>
-      <w:r>
-        <w:rPr>
-          <w:rStyle w:val="SourceText"/>
-          <w:rFonts w:ascii="Courier New" w:hAnsi="Courier New"/>
-        </w:rPr>
-        <w:t>python3 -m pip install --upgrade pip</w:t>
+        <w:t>$ python3 -m pip install --upgrade pip</w:t>
       </w:r>
     </w:p>
     <w:p>
@@ -142,14 +135,7 @@
           <w:rStyle w:val="SourceText"/>
           <w:rFonts w:ascii="Courier New" w:hAnsi="Courier New"/>
         </w:rPr>
-        <w:t xml:space="preserve">$ </w:t>
-      </w:r>
-      <w:r>
-        <w:rPr>
-          <w:rStyle w:val="SourceText"/>
-          <w:rFonts w:ascii="Courier New" w:hAnsi="Courier New"/>
-        </w:rPr>
-        <w:t>python3 -m pip install jupyter</w:t>
+        <w:t>$ python3 -m pip install jupyter</w:t>
       </w:r>
     </w:p>
     <w:p>
@@ -197,15 +183,13 @@
           <w:t>https://github.com/takluyver/bash_kernel</w:t>
         </w:r>
       </w:hyperlink>
-      <w:hyperlink r:id="rId5">
-        <w:r>
-          <w:rPr>
-            <w:b/>
-            <w:bCs/>
-          </w:rPr>
-          <w:t xml:space="preserve"> </w:t>
-        </w:r>
-      </w:hyperlink>
+      <w:r>
+        <w:rPr>
+          <w:b/>
+          <w:bCs/>
+        </w:rPr>
+        <w:t xml:space="preserve"> </w:t>
+      </w:r>
     </w:p>
     <w:p>
       <w:pPr>
@@ -218,25 +202,7 @@
         <w:rPr>
           <w:rFonts w:ascii="Courier New" w:hAnsi="Courier New"/>
         </w:rPr>
-        <w:t xml:space="preserve">$ sudo </w:t>
-      </w:r>
-      <w:r>
-        <w:rPr>
-          <w:rFonts w:ascii="Courier New" w:hAnsi="Courier New"/>
-        </w:rPr>
-        <w:t>pip</w:t>
-      </w:r>
-      <w:r>
-        <w:rPr>
-          <w:rFonts w:ascii="Courier New" w:hAnsi="Courier New"/>
-        </w:rPr>
-        <w:t>3</w:t>
-      </w:r>
-      <w:r>
-        <w:rPr>
-          <w:rFonts w:ascii="Courier New" w:hAnsi="Courier New"/>
-        </w:rPr>
-        <w:t xml:space="preserve"> install bash_kernel</w:t>
+        <w:t>$ sudo pip3 install bash_kernel</w:t>
       </w:r>
     </w:p>
     <w:p>
@@ -250,25 +216,7 @@
         <w:rPr>
           <w:rFonts w:ascii="Courier New" w:hAnsi="Courier New"/>
         </w:rPr>
-        <w:t xml:space="preserve">$ sudo </w:t>
-      </w:r>
-      <w:r>
-        <w:rPr>
-          <w:rFonts w:ascii="Courier New" w:hAnsi="Courier New"/>
-        </w:rPr>
-        <w:t>python</w:t>
-      </w:r>
-      <w:r>
-        <w:rPr>
-          <w:rFonts w:ascii="Courier New" w:hAnsi="Courier New"/>
-        </w:rPr>
-        <w:t>3</w:t>
-      </w:r>
-      <w:r>
-        <w:rPr>
-          <w:rFonts w:ascii="Courier New" w:hAnsi="Courier New"/>
-        </w:rPr>
-        <w:t xml:space="preserve"> -m bash_kernel.install</w:t>
+        <w:t>$ sudo python3 -m bash_kernel.install</w:t>
       </w:r>
     </w:p>
     <w:p>
@@ -757,7 +705,7 @@
           <w:rFonts w:ascii="Courier New" w:hAnsi="Courier New"/>
           <w:strike/>
         </w:rPr>
-        <w:t>conda create -n py3k python=3</w:t>
+        <w:t>conda create -n py3k python=3 jupyter notebook</w:t>
       </w:r>
     </w:p>
     <w:p>
@@ -792,41 +740,25 @@
           <w:rFonts w:ascii="Liberation Sans" w:hAnsi="Liberation Sans"/>
           <w:strike/>
         </w:rPr>
-        <w:t>A</w:t>
-      </w:r>
-      <w:r>
-        <w:rPr>
-          <w:rStyle w:val="SourceText"/>
-          <w:rFonts w:ascii="Liberation Sans" w:hAnsi="Liberation Sans"/>
-          <w:strike/>
-        </w:rPr>
-        <w:t>ctivate the python 3 environment</w:t>
-      </w:r>
-    </w:p>
-    <w:p>
-      <w:pPr>
-        <w:pStyle w:val="Normal"/>
-        <w:rPr>
-          <w:rStyle w:val="SourceText"/>
-          <w:rFonts w:ascii="Courier New" w:hAnsi="Courier New"/>
-          <w:strike/>
-        </w:rPr>
-      </w:pPr>
-      <w:r>
-        <w:rPr>
-          <w:rStyle w:val="SourceText"/>
-          <w:rFonts w:ascii="Courier New" w:hAnsi="Courier New"/>
-          <w:strike/>
-        </w:rPr>
-        <w:t xml:space="preserve">$ </w:t>
-      </w:r>
-      <w:r>
-        <w:rPr>
-          <w:rStyle w:val="SourceText"/>
-          <w:rFonts w:ascii="Courier New" w:hAnsi="Courier New"/>
-          <w:strike/>
-        </w:rPr>
-        <w:t>source activate py3k</w:t>
+        <w:t>Activate the python 3 environment</w:t>
+      </w:r>
+    </w:p>
+    <w:p>
+      <w:pPr>
+        <w:pStyle w:val="Normal"/>
+        <w:rPr>
+          <w:rStyle w:val="SourceText"/>
+          <w:rFonts w:ascii="Courier New" w:hAnsi="Courier New"/>
+          <w:strike/>
+        </w:rPr>
+      </w:pPr>
+      <w:r>
+        <w:rPr>
+          <w:rStyle w:val="SourceText"/>
+          <w:rFonts w:ascii="Courier New" w:hAnsi="Courier New"/>
+          <w:strike/>
+        </w:rPr>
+        <w:t>$ source activate py3k</w:t>
       </w:r>
     </w:p>
     <w:p>
@@ -861,30 +793,31 @@
           <w:rFonts w:ascii="Liberation Sans" w:hAnsi="Liberation Sans"/>
           <w:strike/>
         </w:rPr>
-        <w:t>Install Jupyter notebook</w:t>
-      </w:r>
-    </w:p>
-    <w:p>
-      <w:pPr>
-        <w:pStyle w:val="Normal"/>
-        <w:rPr>
-          <w:rFonts w:ascii="Courier New" w:hAnsi="Courier New"/>
-          <w:strike/>
-        </w:rPr>
-      </w:pPr>
-      <w:r>
-        <w:rPr>
-          <w:rFonts w:ascii="Courier New" w:hAnsi="Courier New"/>
-          <w:strike/>
-        </w:rPr>
-        <w:t xml:space="preserve">$ </w:t>
-      </w:r>
-      <w:r>
-        <w:rPr>
-          <w:rFonts w:ascii="Courier New" w:hAnsi="Courier New"/>
-          <w:strike/>
-        </w:rPr>
-        <w:t>conda install -c anaconda jupyter</w:t>
+        <w:t xml:space="preserve">Install Jupyter notebook – </w:t>
+      </w:r>
+      <w:r>
+        <w:rPr>
+          <w:rStyle w:val="SourceText"/>
+          <w:rFonts w:ascii="Liberation Sans" w:hAnsi="Liberation Sans"/>
+          <w:strike/>
+        </w:rPr>
+        <w:t>only if you didn't install it with the environment</w:t>
+      </w:r>
+    </w:p>
+    <w:p>
+      <w:pPr>
+        <w:pStyle w:val="Normal"/>
+        <w:rPr>
+          <w:rFonts w:ascii="Courier New" w:hAnsi="Courier New"/>
+          <w:strike/>
+        </w:rPr>
+      </w:pPr>
+      <w:r>
+        <w:rPr>
+          <w:rFonts w:ascii="Courier New" w:hAnsi="Courier New"/>
+          <w:strike/>
+        </w:rPr>
+        <w:t>$ conda install -c anaconda jupyter</w:t>
       </w:r>
     </w:p>
     <w:p>
@@ -946,67 +879,43 @@
           <w:rFonts w:ascii="Courier New" w:hAnsi="Courier New"/>
           <w:strike/>
         </w:rPr>
-        <w:t xml:space="preserve">$ </w:t>
-      </w:r>
-      <w:r>
-        <w:rPr>
-          <w:rStyle w:val="SourceText"/>
-          <w:rFonts w:ascii="Courier New" w:hAnsi="Courier New"/>
-          <w:strike/>
-        </w:rPr>
-        <w:t>pip install bash_kernel</w:t>
-      </w:r>
-    </w:p>
-    <w:p>
-      <w:pPr>
-        <w:pStyle w:val="Normal"/>
-        <w:rPr>
-          <w:rStyle w:val="SourceText"/>
-          <w:rFonts w:ascii="Courier New" w:hAnsi="Courier New"/>
-          <w:strike/>
-        </w:rPr>
-      </w:pPr>
-      <w:r>
-        <w:rPr>
-          <w:rStyle w:val="SourceText"/>
-          <w:rFonts w:ascii="Courier New" w:hAnsi="Courier New"/>
-          <w:strike/>
-        </w:rPr>
-        <w:t xml:space="preserve">$ </w:t>
-      </w:r>
-      <w:r>
-        <w:rPr>
-          <w:rStyle w:val="SourceText"/>
-          <w:rFonts w:ascii="Courier New" w:hAnsi="Courier New"/>
-          <w:strike/>
-        </w:rPr>
-        <w:t>python -m bash_kernel.install</w:t>
-      </w:r>
-    </w:p>
-    <w:p>
-      <w:pPr>
-        <w:pStyle w:val="Normal"/>
-        <w:rPr>
-          <w:rStyle w:val="SourceText"/>
-          <w:rFonts w:ascii="Courier New" w:hAnsi="Courier New"/>
-          <w:strike/>
-        </w:rPr>
-      </w:pPr>
-      <w:r>
-        <w:rPr>
-          <w:rStyle w:val="SourceText"/>
-          <w:rFonts w:ascii="Courier New" w:hAnsi="Courier New"/>
-          <w:strike/>
-        </w:rPr>
-        <w:t xml:space="preserve">$ </w:t>
-      </w:r>
-      <w:r>
-        <w:rPr>
-          <w:rStyle w:val="SourceText"/>
-          <w:rFonts w:ascii="Courier New" w:hAnsi="Courier New"/>
-          <w:strike/>
-        </w:rPr>
-        <w:t>source deactivate py3k</w:t>
+        <w:t>$ pip install bash_kernel</w:t>
+      </w:r>
+    </w:p>
+    <w:p>
+      <w:pPr>
+        <w:pStyle w:val="Normal"/>
+        <w:rPr>
+          <w:rStyle w:val="SourceText"/>
+          <w:rFonts w:ascii="Courier New" w:hAnsi="Courier New"/>
+          <w:strike/>
+        </w:rPr>
+      </w:pPr>
+      <w:r>
+        <w:rPr>
+          <w:rStyle w:val="SourceText"/>
+          <w:rFonts w:ascii="Courier New" w:hAnsi="Courier New"/>
+          <w:strike/>
+        </w:rPr>
+        <w:t>$ python -m bash_kernel.install</w:t>
+      </w:r>
+    </w:p>
+    <w:p>
+      <w:pPr>
+        <w:pStyle w:val="Normal"/>
+        <w:rPr>
+          <w:rStyle w:val="SourceText"/>
+          <w:rFonts w:ascii="Courier New" w:hAnsi="Courier New"/>
+          <w:strike/>
+        </w:rPr>
+      </w:pPr>
+      <w:r>
+        <w:rPr>
+          <w:rStyle w:val="SourceText"/>
+          <w:rFonts w:ascii="Courier New" w:hAnsi="Courier New"/>
+          <w:strike/>
+        </w:rPr>
+        <w:t>$ source deactivate py3k</w:t>
       </w:r>
     </w:p>
     <w:p>
@@ -1069,24 +978,203 @@
           <w:rFonts w:ascii="Courier New" w:hAnsi="Courier New"/>
           <w:strike/>
         </w:rPr>
-        <w:t>$ jupyter-notebook</w:t>
-      </w:r>
-    </w:p>
-    <w:p>
-      <w:pPr>
-        <w:pStyle w:val="Normal"/>
-        <w:rPr>
-          <w:rFonts w:ascii="Courier New" w:hAnsi="Courier New"/>
-          <w:b/>
-          <w:bCs/>
-          <w:strike/>
-        </w:rPr>
-      </w:pPr>
-      <w:r>
-        <w:rPr>
-          <w:rFonts w:ascii="Courier New" w:hAnsi="Courier New"/>
-          <w:b/>
-          <w:bCs/>
+        <w:t>$ jupyter notebook</w:t>
+      </w:r>
+    </w:p>
+    <w:p>
+      <w:pPr>
+        <w:pStyle w:val="Normal"/>
+        <w:rPr/>
+      </w:pPr>
+      <w:r>
+        <w:rPr/>
+        <w:t>Here, select on the top New → Bash</w:t>
+      </w:r>
+    </w:p>
+    <w:p>
+      <w:pPr>
+        <w:pStyle w:val="Normal"/>
+        <w:rPr/>
+      </w:pPr>
+      <w:r>
+        <w:rPr/>
+        <w:drawing>
+          <wp:anchor behindDoc="0" distT="0" distB="0" distL="0" distR="0" simplePos="0" locked="0" layoutInCell="1" allowOverlap="1" relativeHeight="0">
+            <wp:simplePos x="0" y="0"/>
+            <wp:positionH relativeFrom="column">
+              <wp:align>center</wp:align>
+            </wp:positionH>
+            <wp:positionV relativeFrom="paragraph">
+              <wp:align>top</wp:align>
+            </wp:positionV>
+            <wp:extent cx="2412365" cy="2324735"/>
+            <wp:effectExtent l="0" t="0" r="0" b="0"/>
+            <wp:wrapSquare wrapText="largest"/>
+            <wp:docPr id="0" name="Picture" descr=""/>
+            <wp:cNvGraphicFramePr>
+              <a:graphicFrameLocks xmlns:a="http://schemas.openxmlformats.org/drawingml/2006/main" noChangeAspect="1"/>
+            </wp:cNvGraphicFramePr>
+            <a:graphic xmlns:a="http://schemas.openxmlformats.org/drawingml/2006/main">
+              <a:graphicData uri="http://schemas.openxmlformats.org/drawingml/2006/picture">
+                <pic:pic xmlns:pic="http://schemas.openxmlformats.org/drawingml/2006/picture">
+                  <pic:nvPicPr>
+                    <pic:cNvPr id="0" name="Picture" descr=""/>
+                    <pic:cNvPicPr>
+                      <a:picLocks noChangeAspect="1" noChangeArrowheads="1"/>
+                    </pic:cNvPicPr>
+                  </pic:nvPicPr>
+                  <pic:blipFill>
+                    <a:blip r:embed="rId5"/>
+                    <a:stretch>
+                      <a:fillRect/>
+                    </a:stretch>
+                  </pic:blipFill>
+                  <pic:spPr bwMode="auto">
+                    <a:xfrm>
+                      <a:off x="0" y="0"/>
+                      <a:ext cx="2412365" cy="2324735"/>
+                    </a:xfrm>
+                    <a:prstGeom prst="rect">
+                      <a:avLst/>
+                    </a:prstGeom>
+                    <a:noFill/>
+                    <a:ln w="9525">
+                      <a:noFill/>
+                      <a:miter lim="800000"/>
+                      <a:headEnd/>
+                      <a:tailEnd/>
+                    </a:ln>
+                  </pic:spPr>
+                </pic:pic>
+              </a:graphicData>
+            </a:graphic>
+          </wp:anchor>
+        </w:drawing>
+      </w:r>
+    </w:p>
+    <w:p>
+      <w:pPr>
+        <w:pStyle w:val="Normal"/>
+        <w:rPr/>
+      </w:pPr>
+      <w:r>
+        <w:rPr/>
+      </w:r>
+    </w:p>
+    <w:p>
+      <w:pPr>
+        <w:pStyle w:val="Normal"/>
+        <w:rPr/>
+      </w:pPr>
+      <w:r>
+        <w:rPr/>
+      </w:r>
+    </w:p>
+    <w:p>
+      <w:pPr>
+        <w:pStyle w:val="Normal"/>
+        <w:rPr/>
+      </w:pPr>
+      <w:r>
+        <w:rPr/>
+      </w:r>
+    </w:p>
+    <w:p>
+      <w:pPr>
+        <w:pStyle w:val="Normal"/>
+        <w:rPr/>
+      </w:pPr>
+      <w:r>
+        <w:rPr/>
+      </w:r>
+    </w:p>
+    <w:p>
+      <w:pPr>
+        <w:pStyle w:val="Normal"/>
+        <w:rPr/>
+      </w:pPr>
+      <w:r>
+        <w:rPr/>
+      </w:r>
+    </w:p>
+    <w:p>
+      <w:pPr>
+        <w:pStyle w:val="Normal"/>
+        <w:rPr/>
+      </w:pPr>
+      <w:r>
+        <w:rPr/>
+      </w:r>
+    </w:p>
+    <w:p>
+      <w:pPr>
+        <w:pStyle w:val="Normal"/>
+        <w:rPr/>
+      </w:pPr>
+      <w:r>
+        <w:rPr/>
+      </w:r>
+    </w:p>
+    <w:p>
+      <w:pPr>
+        <w:pStyle w:val="Normal"/>
+        <w:rPr/>
+      </w:pPr>
+      <w:r>
+        <w:rPr/>
+      </w:r>
+    </w:p>
+    <w:p>
+      <w:pPr>
+        <w:pStyle w:val="Normal"/>
+        <w:rPr/>
+      </w:pPr>
+      <w:r>
+        <w:rPr/>
+      </w:r>
+    </w:p>
+    <w:p>
+      <w:pPr>
+        <w:pStyle w:val="Normal"/>
+        <w:rPr/>
+      </w:pPr>
+      <w:r>
+        <w:rPr/>
+      </w:r>
+    </w:p>
+    <w:p>
+      <w:pPr>
+        <w:pStyle w:val="Normal"/>
+        <w:rPr/>
+      </w:pPr>
+      <w:r>
+        <w:rPr/>
+      </w:r>
+    </w:p>
+    <w:p>
+      <w:pPr>
+        <w:pStyle w:val="Normal"/>
+        <w:rPr/>
+      </w:pPr>
+      <w:r>
+        <w:rPr/>
+      </w:r>
+    </w:p>
+    <w:p>
+      <w:pPr>
+        <w:pStyle w:val="Normal"/>
+        <w:rPr>
+          <w:rFonts w:ascii="Courier New" w:hAnsi="Courier New"/>
+          <w:b w:val="false"/>
+          <w:bCs w:val="false"/>
+          <w:strike/>
+        </w:rPr>
+      </w:pPr>
+      <w:r>
+        <w:rPr>
+          <w:rFonts w:ascii="Courier New" w:hAnsi="Courier New"/>
+          <w:b w:val="false"/>
+          <w:bCs w:val="false"/>
           <w:strike/>
         </w:rPr>
         <w:t>$ source deactivate py3k</w:t>
@@ -1099,6 +1187,7 @@
       <w:pgNumType w:fmt="decimal"/>
       <w:formProt w:val="false"/>
       <w:textDirection w:val="lrTb"/>
+      <w:docGrid w:type="default" w:linePitch="240" w:charSpace="4294961151"/>
     </w:sectPr>
   </w:body>
 </w:document>
@@ -1114,6 +1203,98 @@
       <w:lvlText w:val=""/>
       <w:lvlJc w:val="left"/>
       <w:pPr>
+        <w:ind w:left="432" w:hanging="432"/>
+      </w:pPr>
+    </w:lvl>
+    <w:lvl w:ilvl="1">
+      <w:start w:val="1"/>
+      <w:numFmt w:val="none"/>
+      <w:suff w:val="nothing"/>
+      <w:lvlText w:val=""/>
+      <w:lvlJc w:val="left"/>
+      <w:pPr>
+        <w:ind w:left="576" w:hanging="576"/>
+      </w:pPr>
+    </w:lvl>
+    <w:lvl w:ilvl="2">
+      <w:start w:val="1"/>
+      <w:numFmt w:val="none"/>
+      <w:suff w:val="nothing"/>
+      <w:lvlText w:val=""/>
+      <w:lvlJc w:val="left"/>
+      <w:pPr>
+        <w:ind w:left="720" w:hanging="720"/>
+      </w:pPr>
+    </w:lvl>
+    <w:lvl w:ilvl="3">
+      <w:start w:val="1"/>
+      <w:numFmt w:val="none"/>
+      <w:suff w:val="nothing"/>
+      <w:lvlText w:val=""/>
+      <w:lvlJc w:val="left"/>
+      <w:pPr>
+        <w:ind w:left="864" w:hanging="864"/>
+      </w:pPr>
+    </w:lvl>
+    <w:lvl w:ilvl="4">
+      <w:start w:val="1"/>
+      <w:numFmt w:val="none"/>
+      <w:suff w:val="nothing"/>
+      <w:lvlText w:val=""/>
+      <w:lvlJc w:val="left"/>
+      <w:pPr>
+        <w:ind w:left="1008" w:hanging="1008"/>
+      </w:pPr>
+    </w:lvl>
+    <w:lvl w:ilvl="5">
+      <w:start w:val="1"/>
+      <w:numFmt w:val="none"/>
+      <w:suff w:val="nothing"/>
+      <w:lvlText w:val=""/>
+      <w:lvlJc w:val="left"/>
+      <w:pPr>
+        <w:ind w:left="1152" w:hanging="1152"/>
+      </w:pPr>
+    </w:lvl>
+    <w:lvl w:ilvl="6">
+      <w:start w:val="1"/>
+      <w:numFmt w:val="none"/>
+      <w:suff w:val="nothing"/>
+      <w:lvlText w:val=""/>
+      <w:lvlJc w:val="left"/>
+      <w:pPr>
+        <w:ind w:left="1296" w:hanging="1296"/>
+      </w:pPr>
+    </w:lvl>
+    <w:lvl w:ilvl="7">
+      <w:start w:val="1"/>
+      <w:numFmt w:val="none"/>
+      <w:suff w:val="nothing"/>
+      <w:lvlText w:val=""/>
+      <w:lvlJc w:val="left"/>
+      <w:pPr>
+        <w:ind w:left="1440" w:hanging="1440"/>
+      </w:pPr>
+    </w:lvl>
+    <w:lvl w:ilvl="8">
+      <w:start w:val="1"/>
+      <w:numFmt w:val="none"/>
+      <w:suff w:val="nothing"/>
+      <w:lvlText w:val=""/>
+      <w:lvlJc w:val="left"/>
+      <w:pPr>
+        <w:ind w:left="1584" w:hanging="1584"/>
+      </w:pPr>
+    </w:lvl>
+  </w:abstractNum>
+  <w:abstractNum w:abstractNumId="2">
+    <w:lvl w:ilvl="0">
+      <w:start w:val="1"/>
+      <w:numFmt w:val="none"/>
+      <w:suff w:val="nothing"/>
+      <w:lvlText w:val=""/>
+      <w:lvlJc w:val="left"/>
+      <w:pPr>
         <w:tabs>
           <w:tab w:val="num" w:pos="432"/>
         </w:tabs>
@@ -1227,6 +1408,9 @@
   </w:abstractNum>
   <w:num w:numId="1">
     <w:abstractNumId w:val="1"/>
+  </w:num>
+  <w:num w:numId="2">
+    <w:abstractNumId w:val="2"/>
   </w:num>
 </w:numbering>
 </file>
@@ -1251,10 +1435,12 @@
     <w:pPr>
       <w:widowControl w:val="false"/>
       <w:suppressAutoHyphens w:val="true"/>
+      <w:bidi w:val="0"/>
+      <w:jc w:val="left"/>
     </w:pPr>
     <w:rPr>
       <w:rFonts w:ascii="Liberation Serif" w:hAnsi="Liberation Serif" w:eastAsia="Droid Sans Fallback" w:cs="FreeSans"/>
-      <w:color w:val="auto"/>
+      <w:color w:val="00000A"/>
       <w:sz w:val="24"/>
       <w:szCs w:val="24"/>
       <w:lang w:val="en-US" w:eastAsia="zh-CN" w:bidi="hi-IN"/>
@@ -1263,14 +1449,8 @@
   <w:style w:type="paragraph" w:styleId="Heading1">
     <w:name w:val="Heading 1"/>
     <w:basedOn w:val="Heading"/>
-    <w:next w:val="TextBody"/>
     <w:pPr>
-      <w:numPr>
-        <w:ilvl w:val="0"/>
-        <w:numId w:val="1"/>
-      </w:numPr>
       <w:spacing w:before="240" w:after="120"/>
-      <w:outlineLvl w:val="0"/>
       <w:outlineLvl w:val="0"/>
     </w:pPr>
     <w:rPr>
@@ -1283,14 +1463,8 @@
   <w:style w:type="paragraph" w:styleId="Heading2">
     <w:name w:val="Heading 2"/>
     <w:basedOn w:val="Heading"/>
-    <w:next w:val="TextBody"/>
     <w:pPr>
-      <w:numPr>
-        <w:ilvl w:val="1"/>
-        <w:numId w:val="1"/>
-      </w:numPr>
       <w:spacing w:before="200" w:after="120"/>
-      <w:outlineLvl w:val="1"/>
       <w:outlineLvl w:val="1"/>
     </w:pPr>
     <w:rPr>
@@ -1303,14 +1477,8 @@
   <w:style w:type="paragraph" w:styleId="Heading3">
     <w:name w:val="Heading 3"/>
     <w:basedOn w:val="Heading"/>
-    <w:next w:val="TextBody"/>
     <w:pPr>
-      <w:numPr>
-        <w:ilvl w:val="2"/>
-        <w:numId w:val="1"/>
-      </w:numPr>
       <w:spacing w:before="140" w:after="120"/>
-      <w:outlineLvl w:val="2"/>
       <w:outlineLvl w:val="2"/>
     </w:pPr>
     <w:rPr>
@@ -1414,7 +1582,6 @@
   <w:style w:type="paragraph" w:styleId="Title">
     <w:name w:val="Title"/>
     <w:basedOn w:val="Heading"/>
-    <w:next w:val="TextBody"/>
     <w:pPr>
       <w:jc w:val="center"/>
     </w:pPr>
@@ -1428,7 +1595,6 @@
   <w:style w:type="paragraph" w:styleId="Subtitle">
     <w:name w:val="Subtitle"/>
     <w:basedOn w:val="Heading"/>
-    <w:next w:val="TextBody"/>
     <w:pPr>
       <w:spacing w:before="60" w:after="120"/>
       <w:jc w:val="center"/>

</xml_diff>

<commit_message>
Fixed jvarkit, added and fixed ngsutils
</commit_message>
<xml_diff>
--- a/jupyter_notebook.docx
+++ b/jupyter_notebook.docx
@@ -202,7 +202,7 @@
         <w:rPr>
           <w:rFonts w:ascii="Courier New" w:hAnsi="Courier New"/>
         </w:rPr>
-        <w:t>$ sudo pip3 install bash_kernel</w:t>
+        <w:t>$ pip3 install bash_kernel</w:t>
       </w:r>
     </w:p>
     <w:p>
@@ -216,7 +216,20 @@
         <w:rPr>
           <w:rFonts w:ascii="Courier New" w:hAnsi="Courier New"/>
         </w:rPr>
-        <w:t>$ sudo python3 -m bash_kernel.install</w:t>
+        <w:t>$ python3 -m bash_kernel.install</w:t>
+      </w:r>
+    </w:p>
+    <w:p>
+      <w:pPr>
+        <w:pStyle w:val="PreformattedText"/>
+        <w:rPr>
+          <w:rFonts w:ascii="Courier New" w:hAnsi="Courier New"/>
+        </w:rPr>
+      </w:pPr>
+      <w:r>
+        <w:rPr>
+          <w:rFonts w:ascii="Courier New" w:hAnsi="Courier New"/>
+        </w:rPr>
       </w:r>
     </w:p>
     <w:p>
@@ -697,15 +710,7 @@
           <w:rFonts w:ascii="Courier New" w:hAnsi="Courier New"/>
           <w:strike/>
         </w:rPr>
-        <w:t xml:space="preserve">$ </w:t>
-      </w:r>
-      <w:r>
-        <w:rPr>
-          <w:rStyle w:val="SourceText"/>
-          <w:rFonts w:ascii="Courier New" w:hAnsi="Courier New"/>
-          <w:strike/>
-        </w:rPr>
-        <w:t>conda create -n py3k python=3 jupyter notebook</w:t>
+        <w:t>$ conda create -n py3k python=3 jupyter notebook</w:t>
       </w:r>
     </w:p>
     <w:p>
@@ -793,15 +798,7 @@
           <w:rFonts w:ascii="Liberation Sans" w:hAnsi="Liberation Sans"/>
           <w:strike/>
         </w:rPr>
-        <w:t xml:space="preserve">Install Jupyter notebook – </w:t>
-      </w:r>
-      <w:r>
-        <w:rPr>
-          <w:rStyle w:val="SourceText"/>
-          <w:rFonts w:ascii="Liberation Sans" w:hAnsi="Liberation Sans"/>
-          <w:strike/>
-        </w:rPr>
-        <w:t>only if you didn't install it with the environment</w:t>
+        <w:t>Install Jupyter notebook – only if you didn't install it with the environment</w:t>
       </w:r>
     </w:p>
     <w:p>
@@ -1501,6 +1498,14 @@
     <w:name w:val="Source Text"/>
     <w:rPr>
       <w:rFonts w:ascii="Liberation Mono" w:hAnsi="Liberation Mono" w:eastAsia="Droid Sans Fallback" w:cs="Liberation Mono"/>
+    </w:rPr>
+  </w:style>
+  <w:style w:type="character" w:styleId="VisitedInternetLink">
+    <w:name w:val="Visited Internet Link"/>
+    <w:rPr>
+      <w:color w:val="800000"/>
+      <w:u w:val="single"/>
+      <w:lang w:val="zxx" w:eastAsia="zxx" w:bidi="zxx"/>
     </w:rPr>
   </w:style>
   <w:style w:type="paragraph" w:styleId="Heading">

</xml_diff>